<commit_message>
Added project 5, finished 4
</commit_message>
<xml_diff>
--- a/Project3/Project3Report.docx
+++ b/Project3/Project3Report.docx
@@ -46,7 +46,7 @@
           <w:sz w:val="28"/>
           <w:szCs w:val="28"/>
         </w:rPr>
-        <w:t>3</w:t>
+        <w:t>4</w:t>
       </w:r>
       <w:r>
         <w:rPr>
@@ -60,7 +60,7 @@
           <w:sz w:val="28"/>
           <w:szCs w:val="28"/>
         </w:rPr>
-        <w:t>Shading</w:t>
+        <w:t>Textures</w:t>
       </w:r>
     </w:p>
     <w:p>
@@ -135,8 +135,10 @@
         <w:rPr>
           <w:rFonts w:eastAsia="Times New Roman" w:cstheme="minorHAnsi"/>
           <w:color w:val="2D3B45"/>
-        </w:rPr>
-        <w:t>The triangular mesh appears to be drawn properly</w:t>
+          <w:sz w:val="24"/>
+          <w:szCs w:val="24"/>
+        </w:rPr>
+        <w:t>Textures are loading on the teapot</w:t>
       </w:r>
     </w:p>
     <w:p>
@@ -158,24 +160,45 @@
         <w:rPr>
           <w:rFonts w:eastAsia="Times New Roman" w:cstheme="minorHAnsi"/>
           <w:color w:val="2D3B45"/>
-        </w:rPr>
-        <w:t xml:space="preserve">The </w:t>
-      </w:r>
-      <w:proofErr w:type="spellStart"/>
-      <w:r>
-        <w:rPr>
-          <w:rFonts w:eastAsia="Times New Roman" w:cstheme="minorHAnsi"/>
-          <w:color w:val="2D3B45"/>
-        </w:rPr>
-        <w:t>normals</w:t>
-      </w:r>
-      <w:proofErr w:type="spellEnd"/>
-      <w:r>
-        <w:rPr>
-          <w:rFonts w:eastAsia="Times New Roman" w:cstheme="minorHAnsi"/>
-          <w:color w:val="2D3B45"/>
-        </w:rPr>
-        <w:t xml:space="preserve"> appear to have been calculated correctly, as shown by the colors</w:t>
+          <w:sz w:val="24"/>
+          <w:szCs w:val="24"/>
+        </w:rPr>
+        <w:t>Load both specular and Diffuse textures</w:t>
+      </w:r>
+    </w:p>
+    <w:p>
+      <w:pPr>
+        <w:numPr>
+          <w:ilvl w:val="0"/>
+          <w:numId w:val="1"/>
+        </w:numPr>
+        <w:shd w:val="clear" w:color="auto" w:fill="FFFFFF"/>
+        <w:spacing w:before="100" w:beforeAutospacing="1" w:after="100" w:afterAutospacing="1" w:line="240" w:lineRule="auto"/>
+        <w:ind w:left="1095"/>
+        <w:rPr>
+          <w:rFonts w:eastAsia="Times New Roman" w:cstheme="minorHAnsi"/>
+          <w:color w:val="2D3B45"/>
+          <w:sz w:val="24"/>
+          <w:szCs w:val="24"/>
+        </w:rPr>
+      </w:pPr>
+      <w:r>
+        <w:rPr>
+          <w:rFonts w:eastAsia="Times New Roman" w:cstheme="minorHAnsi"/>
+          <w:color w:val="2D3B45"/>
+          <w:sz w:val="24"/>
+          <w:szCs w:val="24"/>
+        </w:rPr>
+        <w:t>What you could not implement</w:t>
+      </w:r>
+      <w:r>
+        <w:rPr>
+          <w:rFonts w:eastAsia="Times New Roman" w:cstheme="minorHAnsi"/>
+          <w:color w:val="2D3B45"/>
+          <w:sz w:val="24"/>
+          <w:szCs w:val="24"/>
+        </w:rPr>
+        <w:t>.</w:t>
       </w:r>
     </w:p>
     <w:p>
@@ -197,8 +220,60 @@
         <w:rPr>
           <w:rFonts w:eastAsia="Times New Roman" w:cstheme="minorHAnsi"/>
           <w:color w:val="2D3B45"/>
-        </w:rPr>
-        <w:t>Lighting/shading was started</w:t>
+          <w:sz w:val="24"/>
+          <w:szCs w:val="24"/>
+        </w:rPr>
+        <w:t>The color of the texture isn’t correct</w:t>
+      </w:r>
+    </w:p>
+    <w:p>
+      <w:pPr>
+        <w:numPr>
+          <w:ilvl w:val="1"/>
+          <w:numId w:val="1"/>
+        </w:numPr>
+        <w:shd w:val="clear" w:color="auto" w:fill="FFFFFF"/>
+        <w:spacing w:before="100" w:beforeAutospacing="1" w:after="100" w:afterAutospacing="1" w:line="240" w:lineRule="auto"/>
+        <w:rPr>
+          <w:rFonts w:eastAsia="Times New Roman" w:cstheme="minorHAnsi"/>
+          <w:color w:val="2D3B45"/>
+          <w:sz w:val="24"/>
+          <w:szCs w:val="24"/>
+        </w:rPr>
+      </w:pPr>
+      <w:r>
+        <w:rPr>
+          <w:rFonts w:eastAsia="Times New Roman" w:cstheme="minorHAnsi"/>
+          <w:color w:val="2D3B45"/>
+          <w:sz w:val="24"/>
+          <w:szCs w:val="24"/>
+        </w:rPr>
+        <w:t>The lighting needs to be reworked, something with the textures somewhat borked it up</w:t>
+      </w:r>
+    </w:p>
+    <w:p>
+      <w:pPr>
+        <w:numPr>
+          <w:ilvl w:val="1"/>
+          <w:numId w:val="1"/>
+        </w:numPr>
+        <w:shd w:val="clear" w:color="auto" w:fill="FFFFFF"/>
+        <w:spacing w:before="100" w:beforeAutospacing="1" w:after="100" w:afterAutospacing="1" w:line="240" w:lineRule="auto"/>
+        <w:rPr>
+          <w:rFonts w:eastAsia="Times New Roman" w:cstheme="minorHAnsi"/>
+          <w:color w:val="2D3B45"/>
+          <w:sz w:val="24"/>
+          <w:szCs w:val="24"/>
+        </w:rPr>
+      </w:pPr>
+      <w:r>
+        <w:rPr>
+          <w:rFonts w:eastAsia="Times New Roman" w:cstheme="minorHAnsi"/>
+          <w:color w:val="2D3B45"/>
+          <w:sz w:val="24"/>
+          <w:szCs w:val="24"/>
+        </w:rPr>
+        <w:t>Several bugs need to be fixed</w:t>
       </w:r>
     </w:p>
     <w:p>
@@ -224,7 +299,7 @@
           <w:sz w:val="24"/>
           <w:szCs w:val="24"/>
         </w:rPr>
-        <w:t>What you could not implement</w:t>
+        <w:t>Additional functionalities beyond project requirements</w:t>
       </w:r>
       <w:r>
         <w:rPr>
@@ -239,6 +314,41 @@
     <w:p>
       <w:pPr>
         <w:numPr>
+          <w:ilvl w:val="0"/>
+          <w:numId w:val="1"/>
+        </w:numPr>
+        <w:shd w:val="clear" w:color="auto" w:fill="FFFFFF"/>
+        <w:spacing w:before="100" w:beforeAutospacing="1" w:after="100" w:afterAutospacing="1" w:line="240" w:lineRule="auto"/>
+        <w:ind w:left="1095"/>
+        <w:rPr>
+          <w:rFonts w:eastAsia="Times New Roman" w:cstheme="minorHAnsi"/>
+          <w:color w:val="2D3B45"/>
+          <w:sz w:val="24"/>
+          <w:szCs w:val="24"/>
+        </w:rPr>
+      </w:pPr>
+      <w:r>
+        <w:rPr>
+          <w:rFonts w:eastAsia="Times New Roman" w:cstheme="minorHAnsi"/>
+          <w:color w:val="2D3B45"/>
+          <w:sz w:val="24"/>
+          <w:szCs w:val="24"/>
+        </w:rPr>
+        <w:t>How to use your implementation</w:t>
+      </w:r>
+      <w:r>
+        <w:rPr>
+          <w:rFonts w:eastAsia="Times New Roman" w:cstheme="minorHAnsi"/>
+          <w:color w:val="2D3B45"/>
+          <w:sz w:val="24"/>
+          <w:szCs w:val="24"/>
+        </w:rPr>
+        <w:t>.</w:t>
+      </w:r>
+    </w:p>
+    <w:p>
+      <w:pPr>
+        <w:numPr>
           <w:ilvl w:val="1"/>
           <w:numId w:val="1"/>
         </w:numPr>
@@ -247,38 +357,140 @@
         <w:rPr>
           <w:rFonts w:eastAsia="Times New Roman" w:cstheme="minorHAnsi"/>
           <w:color w:val="2D3B45"/>
-          <w:sz w:val="24"/>
-          <w:szCs w:val="24"/>
-        </w:rPr>
-      </w:pPr>
-      <w:r>
-        <w:rPr>
-          <w:rFonts w:eastAsia="Times New Roman" w:cstheme="minorHAnsi"/>
-          <w:color w:val="2D3B45"/>
-          <w:sz w:val="24"/>
-          <w:szCs w:val="24"/>
-        </w:rPr>
-        <w:t xml:space="preserve">I couldn’t figure out entirely how to get the lighting to work correctly. The light is there but it is neither at the correct angle /doesn’t look right, and it certainly doesn’t work as I’d expect with the </w:t>
-      </w:r>
-      <w:proofErr w:type="spellStart"/>
-      <w:r>
-        <w:rPr>
-          <w:rFonts w:eastAsia="Times New Roman" w:cstheme="minorHAnsi"/>
-          <w:color w:val="2D3B45"/>
-          <w:sz w:val="24"/>
-          <w:szCs w:val="24"/>
-        </w:rPr>
-        <w:t>blinn-phong</w:t>
-      </w:r>
-      <w:proofErr w:type="spellEnd"/>
-      <w:r>
-        <w:rPr>
-          <w:rFonts w:eastAsia="Times New Roman" w:cstheme="minorHAnsi"/>
-          <w:color w:val="2D3B45"/>
-          <w:sz w:val="24"/>
-          <w:szCs w:val="24"/>
-        </w:rPr>
-        <w:t xml:space="preserve"> equation.</w:t>
+        </w:rPr>
+      </w:pPr>
+      <w:r>
+        <w:rPr>
+          <w:rFonts w:eastAsia="Times New Roman" w:cstheme="minorHAnsi"/>
+          <w:color w:val="2D3B45"/>
+        </w:rPr>
+        <w:t>Right click and scroll to zoom in and out</w:t>
+      </w:r>
+    </w:p>
+    <w:p>
+      <w:pPr>
+        <w:numPr>
+          <w:ilvl w:val="1"/>
+          <w:numId w:val="1"/>
+        </w:numPr>
+        <w:shd w:val="clear" w:color="auto" w:fill="FFFFFF"/>
+        <w:spacing w:before="100" w:beforeAutospacing="1" w:after="100" w:afterAutospacing="1" w:line="240" w:lineRule="auto"/>
+        <w:rPr>
+          <w:rFonts w:eastAsia="Times New Roman" w:cstheme="minorHAnsi"/>
+          <w:color w:val="2D3B45"/>
+        </w:rPr>
+      </w:pPr>
+      <w:r>
+        <w:rPr>
+          <w:rFonts w:eastAsia="Times New Roman" w:cstheme="minorHAnsi"/>
+          <w:color w:val="2D3B45"/>
+        </w:rPr>
+        <w:t>Left click and scroll to rotate. Left and right rotates left and right, up and down rotates up and down</w:t>
+      </w:r>
+    </w:p>
+    <w:p>
+      <w:pPr>
+        <w:numPr>
+          <w:ilvl w:val="1"/>
+          <w:numId w:val="1"/>
+        </w:numPr>
+        <w:shd w:val="clear" w:color="auto" w:fill="FFFFFF"/>
+        <w:spacing w:before="100" w:beforeAutospacing="1" w:after="100" w:afterAutospacing="1" w:line="240" w:lineRule="auto"/>
+        <w:rPr>
+          <w:rFonts w:eastAsia="Times New Roman" w:cstheme="minorHAnsi"/>
+          <w:color w:val="2D3B45"/>
+        </w:rPr>
+      </w:pPr>
+      <w:r>
+        <w:rPr>
+          <w:rFonts w:eastAsia="Times New Roman" w:cstheme="minorHAnsi"/>
+          <w:color w:val="2D3B45"/>
+        </w:rPr>
+        <w:t>P switches between o</w:t>
+      </w:r>
+      <w:r>
+        <w:rPr>
+          <w:rFonts w:eastAsia="Times New Roman" w:cstheme="minorHAnsi"/>
+          <w:color w:val="2D3B45"/>
+        </w:rPr>
+        <w:t xml:space="preserve">rthogonal </w:t>
+      </w:r>
+      <w:r>
+        <w:rPr>
+          <w:rFonts w:eastAsia="Times New Roman" w:cstheme="minorHAnsi"/>
+          <w:color w:val="2D3B45"/>
+        </w:rPr>
+        <w:t xml:space="preserve">and normal </w:t>
+      </w:r>
+      <w:r>
+        <w:rPr>
+          <w:rFonts w:eastAsia="Times New Roman" w:cstheme="minorHAnsi"/>
+          <w:color w:val="2D3B45"/>
+        </w:rPr>
+        <w:t>transforms</w:t>
+      </w:r>
+    </w:p>
+    <w:p>
+      <w:pPr>
+        <w:numPr>
+          <w:ilvl w:val="1"/>
+          <w:numId w:val="1"/>
+        </w:numPr>
+        <w:shd w:val="clear" w:color="auto" w:fill="FFFFFF"/>
+        <w:spacing w:before="100" w:beforeAutospacing="1" w:after="100" w:afterAutospacing="1" w:line="240" w:lineRule="auto"/>
+        <w:rPr>
+          <w:rFonts w:eastAsia="Times New Roman" w:cstheme="minorHAnsi"/>
+          <w:color w:val="2D3B45"/>
+        </w:rPr>
+      </w:pPr>
+      <w:r>
+        <w:rPr>
+          <w:rFonts w:eastAsia="Times New Roman" w:cstheme="minorHAnsi"/>
+          <w:color w:val="2D3B45"/>
+        </w:rPr>
+        <w:t>F6 recompiles the shaders….I think(hard to test)</w:t>
+      </w:r>
+    </w:p>
+    <w:p>
+      <w:pPr>
+        <w:numPr>
+          <w:ilvl w:val="1"/>
+          <w:numId w:val="1"/>
+        </w:numPr>
+        <w:shd w:val="clear" w:color="auto" w:fill="FFFFFF"/>
+        <w:spacing w:before="100" w:beforeAutospacing="1" w:after="100" w:afterAutospacing="1" w:line="240" w:lineRule="auto"/>
+        <w:rPr>
+          <w:rFonts w:eastAsia="Times New Roman" w:cstheme="minorHAnsi"/>
+          <w:color w:val="2D3B45"/>
+        </w:rPr>
+      </w:pPr>
+      <w:r>
+        <w:rPr>
+          <w:rFonts w:eastAsia="Times New Roman" w:cstheme="minorHAnsi"/>
+          <w:color w:val="2D3B45"/>
+        </w:rPr>
+        <w:t>ESC exits the window</w:t>
+      </w:r>
+    </w:p>
+    <w:p>
+      <w:pPr>
+        <w:numPr>
+          <w:ilvl w:val="1"/>
+          <w:numId w:val="1"/>
+        </w:numPr>
+        <w:shd w:val="clear" w:color="auto" w:fill="FFFFFF"/>
+        <w:spacing w:before="100" w:beforeAutospacing="1" w:after="100" w:afterAutospacing="1" w:line="240" w:lineRule="auto"/>
+        <w:rPr>
+          <w:rFonts w:eastAsia="Times New Roman" w:cstheme="minorHAnsi"/>
+          <w:color w:val="2D3B45"/>
+        </w:rPr>
+      </w:pPr>
+      <w:r>
+        <w:rPr>
+          <w:rFonts w:eastAsia="Times New Roman" w:cstheme="minorHAnsi"/>
+          <w:color w:val="2D3B45"/>
+        </w:rPr>
+        <w:t>CTRL and left click slightly moves the lighting</w:t>
       </w:r>
     </w:p>
     <w:p>
@@ -304,16 +516,7 @@
           <w:sz w:val="24"/>
           <w:szCs w:val="24"/>
         </w:rPr>
-        <w:t>Additional functionalities beyond project requirements</w:t>
-      </w:r>
-      <w:r>
-        <w:rPr>
-          <w:rFonts w:eastAsia="Times New Roman" w:cstheme="minorHAnsi"/>
-          <w:color w:val="2D3B45"/>
-          <w:sz w:val="24"/>
-          <w:szCs w:val="24"/>
-        </w:rPr>
-        <w:t>.</w:t>
+        <w:t>What operating system and compiler you used</w:t>
       </w:r>
     </w:p>
     <w:p>
@@ -338,7 +541,32 @@
           <w:sz w:val="24"/>
           <w:szCs w:val="24"/>
         </w:rPr>
-        <w:t>N/A I need to still finish the lighting.</w:t>
+        <w:t>Operating system: Windows 11</w:t>
+      </w:r>
+    </w:p>
+    <w:p>
+      <w:pPr>
+        <w:numPr>
+          <w:ilvl w:val="1"/>
+          <w:numId w:val="1"/>
+        </w:numPr>
+        <w:shd w:val="clear" w:color="auto" w:fill="FFFFFF"/>
+        <w:spacing w:before="100" w:beforeAutospacing="1" w:after="100" w:afterAutospacing="1" w:line="240" w:lineRule="auto"/>
+        <w:rPr>
+          <w:rFonts w:eastAsia="Times New Roman" w:cstheme="minorHAnsi"/>
+          <w:color w:val="2D3B45"/>
+          <w:sz w:val="24"/>
+          <w:szCs w:val="24"/>
+        </w:rPr>
+      </w:pPr>
+      <w:r>
+        <w:rPr>
+          <w:rFonts w:eastAsia="Times New Roman" w:cstheme="minorHAnsi"/>
+          <w:color w:val="2D3B45"/>
+          <w:sz w:val="24"/>
+          <w:szCs w:val="24"/>
+        </w:rPr>
+        <w:t>Programmed in Visual studio: used VS internal compiler(gl????)</w:t>
       </w:r>
     </w:p>
     <w:p>
@@ -364,16 +592,7 @@
           <w:sz w:val="24"/>
           <w:szCs w:val="24"/>
         </w:rPr>
-        <w:t>How to use your implementation</w:t>
-      </w:r>
-      <w:r>
-        <w:rPr>
-          <w:rFonts w:eastAsia="Times New Roman" w:cstheme="minorHAnsi"/>
-          <w:color w:val="2D3B45"/>
-          <w:sz w:val="24"/>
-          <w:szCs w:val="24"/>
-        </w:rPr>
-        <w:t>.</w:t>
+        <w:t>External libraries and additional requirements to compile your project.</w:t>
       </w:r>
     </w:p>
     <w:p>
@@ -387,14 +606,18 @@
         <w:rPr>
           <w:rFonts w:eastAsia="Times New Roman" w:cstheme="minorHAnsi"/>
           <w:color w:val="2D3B45"/>
-        </w:rPr>
-      </w:pPr>
-      <w:r>
-        <w:rPr>
-          <w:rFonts w:eastAsia="Times New Roman" w:cstheme="minorHAnsi"/>
-          <w:color w:val="2D3B45"/>
-        </w:rPr>
-        <w:t>Right click and scroll to zoom in and out</w:t>
+          <w:sz w:val="24"/>
+          <w:szCs w:val="24"/>
+        </w:rPr>
+      </w:pPr>
+      <w:r>
+        <w:rPr>
+          <w:rFonts w:eastAsia="Times New Roman" w:cstheme="minorHAnsi"/>
+          <w:color w:val="2D3B45"/>
+          <w:sz w:val="24"/>
+          <w:szCs w:val="24"/>
+        </w:rPr>
+        <w:t>Same as previous projects:</w:t>
       </w:r>
     </w:p>
     <w:p>
@@ -408,274 +631,6 @@
         <w:rPr>
           <w:rFonts w:eastAsia="Times New Roman" w:cstheme="minorHAnsi"/>
           <w:color w:val="2D3B45"/>
-        </w:rPr>
-      </w:pPr>
-      <w:r>
-        <w:rPr>
-          <w:rFonts w:eastAsia="Times New Roman" w:cstheme="minorHAnsi"/>
-          <w:color w:val="2D3B45"/>
-        </w:rPr>
-        <w:t>Left click and scroll to rotate. Left and right rotates left and right, up and down rotates up and down</w:t>
-      </w:r>
-    </w:p>
-    <w:p>
-      <w:pPr>
-        <w:numPr>
-          <w:ilvl w:val="1"/>
-          <w:numId w:val="1"/>
-        </w:numPr>
-        <w:shd w:val="clear" w:color="auto" w:fill="FFFFFF"/>
-        <w:spacing w:before="100" w:beforeAutospacing="1" w:after="100" w:afterAutospacing="1" w:line="240" w:lineRule="auto"/>
-        <w:rPr>
-          <w:rFonts w:eastAsia="Times New Roman" w:cstheme="minorHAnsi"/>
-          <w:color w:val="2D3B45"/>
-        </w:rPr>
-      </w:pPr>
-      <w:r>
-        <w:rPr>
-          <w:rFonts w:eastAsia="Times New Roman" w:cstheme="minorHAnsi"/>
-          <w:color w:val="2D3B45"/>
-        </w:rPr>
-        <w:t>P switches between o</w:t>
-      </w:r>
-      <w:r>
-        <w:rPr>
-          <w:rFonts w:eastAsia="Times New Roman" w:cstheme="minorHAnsi"/>
-          <w:color w:val="2D3B45"/>
-        </w:rPr>
-        <w:t xml:space="preserve">rthogonal </w:t>
-      </w:r>
-      <w:r>
-        <w:rPr>
-          <w:rFonts w:eastAsia="Times New Roman" w:cstheme="minorHAnsi"/>
-          <w:color w:val="2D3B45"/>
-        </w:rPr>
-        <w:t xml:space="preserve">and normal </w:t>
-      </w:r>
-      <w:r>
-        <w:rPr>
-          <w:rFonts w:eastAsia="Times New Roman" w:cstheme="minorHAnsi"/>
-          <w:color w:val="2D3B45"/>
-        </w:rPr>
-        <w:t>transforms</w:t>
-      </w:r>
-    </w:p>
-    <w:p>
-      <w:pPr>
-        <w:numPr>
-          <w:ilvl w:val="1"/>
-          <w:numId w:val="1"/>
-        </w:numPr>
-        <w:shd w:val="clear" w:color="auto" w:fill="FFFFFF"/>
-        <w:spacing w:before="100" w:beforeAutospacing="1" w:after="100" w:afterAutospacing="1" w:line="240" w:lineRule="auto"/>
-        <w:rPr>
-          <w:rFonts w:eastAsia="Times New Roman" w:cstheme="minorHAnsi"/>
-          <w:color w:val="2D3B45"/>
-        </w:rPr>
-      </w:pPr>
-      <w:r>
-        <w:rPr>
-          <w:rFonts w:eastAsia="Times New Roman" w:cstheme="minorHAnsi"/>
-          <w:color w:val="2D3B45"/>
-        </w:rPr>
-        <w:t>F6 recompiles the shaders</w:t>
-      </w:r>
-      <w:proofErr w:type="gramStart"/>
-      <w:r>
-        <w:rPr>
-          <w:rFonts w:eastAsia="Times New Roman" w:cstheme="minorHAnsi"/>
-          <w:color w:val="2D3B45"/>
-        </w:rPr>
-        <w:t>….I</w:t>
-      </w:r>
-      <w:proofErr w:type="gramEnd"/>
-      <w:r>
-        <w:rPr>
-          <w:rFonts w:eastAsia="Times New Roman" w:cstheme="minorHAnsi"/>
-          <w:color w:val="2D3B45"/>
-        </w:rPr>
-        <w:t xml:space="preserve"> think(hard to test)</w:t>
-      </w:r>
-    </w:p>
-    <w:p>
-      <w:pPr>
-        <w:numPr>
-          <w:ilvl w:val="1"/>
-          <w:numId w:val="1"/>
-        </w:numPr>
-        <w:shd w:val="clear" w:color="auto" w:fill="FFFFFF"/>
-        <w:spacing w:before="100" w:beforeAutospacing="1" w:after="100" w:afterAutospacing="1" w:line="240" w:lineRule="auto"/>
-        <w:rPr>
-          <w:rFonts w:eastAsia="Times New Roman" w:cstheme="minorHAnsi"/>
-          <w:color w:val="2D3B45"/>
-        </w:rPr>
-      </w:pPr>
-      <w:r>
-        <w:rPr>
-          <w:rFonts w:eastAsia="Times New Roman" w:cstheme="minorHAnsi"/>
-          <w:color w:val="2D3B45"/>
-        </w:rPr>
-        <w:t>ESC exits the window</w:t>
-      </w:r>
-    </w:p>
-    <w:p>
-      <w:pPr>
-        <w:numPr>
-          <w:ilvl w:val="0"/>
-          <w:numId w:val="1"/>
-        </w:numPr>
-        <w:shd w:val="clear" w:color="auto" w:fill="FFFFFF"/>
-        <w:spacing w:before="100" w:beforeAutospacing="1" w:after="100" w:afterAutospacing="1" w:line="240" w:lineRule="auto"/>
-        <w:ind w:left="1095"/>
-        <w:rPr>
-          <w:rFonts w:eastAsia="Times New Roman" w:cstheme="minorHAnsi"/>
-          <w:color w:val="2D3B45"/>
-          <w:sz w:val="24"/>
-          <w:szCs w:val="24"/>
-        </w:rPr>
-      </w:pPr>
-      <w:r>
-        <w:rPr>
-          <w:rFonts w:eastAsia="Times New Roman" w:cstheme="minorHAnsi"/>
-          <w:color w:val="2D3B45"/>
-          <w:sz w:val="24"/>
-          <w:szCs w:val="24"/>
-        </w:rPr>
-        <w:t>What operating system and compiler you used</w:t>
-      </w:r>
-    </w:p>
-    <w:p>
-      <w:pPr>
-        <w:numPr>
-          <w:ilvl w:val="1"/>
-          <w:numId w:val="1"/>
-        </w:numPr>
-        <w:shd w:val="clear" w:color="auto" w:fill="FFFFFF"/>
-        <w:spacing w:before="100" w:beforeAutospacing="1" w:after="100" w:afterAutospacing="1" w:line="240" w:lineRule="auto"/>
-        <w:rPr>
-          <w:rFonts w:eastAsia="Times New Roman" w:cstheme="minorHAnsi"/>
-          <w:color w:val="2D3B45"/>
-          <w:sz w:val="24"/>
-          <w:szCs w:val="24"/>
-        </w:rPr>
-      </w:pPr>
-      <w:r>
-        <w:rPr>
-          <w:rFonts w:eastAsia="Times New Roman" w:cstheme="minorHAnsi"/>
-          <w:color w:val="2D3B45"/>
-          <w:sz w:val="24"/>
-          <w:szCs w:val="24"/>
-        </w:rPr>
-        <w:t>Operating system: Windows 11</w:t>
-      </w:r>
-    </w:p>
-    <w:p>
-      <w:pPr>
-        <w:numPr>
-          <w:ilvl w:val="1"/>
-          <w:numId w:val="1"/>
-        </w:numPr>
-        <w:shd w:val="clear" w:color="auto" w:fill="FFFFFF"/>
-        <w:spacing w:before="100" w:beforeAutospacing="1" w:after="100" w:afterAutospacing="1" w:line="240" w:lineRule="auto"/>
-        <w:rPr>
-          <w:rFonts w:eastAsia="Times New Roman" w:cstheme="minorHAnsi"/>
-          <w:color w:val="2D3B45"/>
-          <w:sz w:val="24"/>
-          <w:szCs w:val="24"/>
-        </w:rPr>
-      </w:pPr>
-      <w:r>
-        <w:rPr>
-          <w:rFonts w:eastAsia="Times New Roman" w:cstheme="minorHAnsi"/>
-          <w:color w:val="2D3B45"/>
-          <w:sz w:val="24"/>
-          <w:szCs w:val="24"/>
-        </w:rPr>
-        <w:t>Programmed in Visual studio: used VS internal compiler(</w:t>
-      </w:r>
-      <w:proofErr w:type="spellStart"/>
-      <w:r>
-        <w:rPr>
-          <w:rFonts w:eastAsia="Times New Roman" w:cstheme="minorHAnsi"/>
-          <w:color w:val="2D3B45"/>
-          <w:sz w:val="24"/>
-          <w:szCs w:val="24"/>
-        </w:rPr>
-        <w:t>gl</w:t>
-      </w:r>
-      <w:proofErr w:type="spellEnd"/>
-      <w:r>
-        <w:rPr>
-          <w:rFonts w:eastAsia="Times New Roman" w:cstheme="minorHAnsi"/>
-          <w:color w:val="2D3B45"/>
-          <w:sz w:val="24"/>
-          <w:szCs w:val="24"/>
-        </w:rPr>
-        <w:t>????)</w:t>
-      </w:r>
-    </w:p>
-    <w:p>
-      <w:pPr>
-        <w:numPr>
-          <w:ilvl w:val="0"/>
-          <w:numId w:val="1"/>
-        </w:numPr>
-        <w:shd w:val="clear" w:color="auto" w:fill="FFFFFF"/>
-        <w:spacing w:before="100" w:beforeAutospacing="1" w:after="100" w:afterAutospacing="1" w:line="240" w:lineRule="auto"/>
-        <w:ind w:left="1095"/>
-        <w:rPr>
-          <w:rFonts w:eastAsia="Times New Roman" w:cstheme="minorHAnsi"/>
-          <w:color w:val="2D3B45"/>
-          <w:sz w:val="24"/>
-          <w:szCs w:val="24"/>
-        </w:rPr>
-      </w:pPr>
-      <w:r>
-        <w:rPr>
-          <w:rFonts w:eastAsia="Times New Roman" w:cstheme="minorHAnsi"/>
-          <w:color w:val="2D3B45"/>
-          <w:sz w:val="24"/>
-          <w:szCs w:val="24"/>
-        </w:rPr>
-        <w:t>External libraries and additional requirements to compile your project.</w:t>
-      </w:r>
-    </w:p>
-    <w:p>
-      <w:pPr>
-        <w:numPr>
-          <w:ilvl w:val="1"/>
-          <w:numId w:val="1"/>
-        </w:numPr>
-        <w:shd w:val="clear" w:color="auto" w:fill="FFFFFF"/>
-        <w:spacing w:before="100" w:beforeAutospacing="1" w:after="100" w:afterAutospacing="1" w:line="240" w:lineRule="auto"/>
-        <w:rPr>
-          <w:rFonts w:eastAsia="Times New Roman" w:cstheme="minorHAnsi"/>
-          <w:color w:val="2D3B45"/>
-          <w:sz w:val="24"/>
-          <w:szCs w:val="24"/>
-        </w:rPr>
-      </w:pPr>
-      <w:r>
-        <w:rPr>
-          <w:rFonts w:eastAsia="Times New Roman" w:cstheme="minorHAnsi"/>
-          <w:color w:val="2D3B45"/>
-          <w:sz w:val="24"/>
-          <w:szCs w:val="24"/>
-        </w:rPr>
-        <w:t>Same as previous projects:</w:t>
-      </w:r>
-    </w:p>
-    <w:p>
-      <w:pPr>
-        <w:numPr>
-          <w:ilvl w:val="1"/>
-          <w:numId w:val="1"/>
-        </w:numPr>
-        <w:shd w:val="clear" w:color="auto" w:fill="FFFFFF"/>
-        <w:spacing w:before="100" w:beforeAutospacing="1" w:after="100" w:afterAutospacing="1" w:line="240" w:lineRule="auto"/>
-        <w:rPr>
-          <w:rFonts w:eastAsia="Times New Roman" w:cstheme="minorHAnsi"/>
-          <w:color w:val="2D3B45"/>
           <w:sz w:val="24"/>
           <w:szCs w:val="24"/>
         </w:rPr>
@@ -705,7 +660,6 @@
           <w:szCs w:val="24"/>
         </w:rPr>
       </w:pPr>
-      <w:proofErr w:type="spellStart"/>
       <w:r>
         <w:rPr>
           <w:rFonts w:eastAsia="Times New Roman" w:cstheme="minorHAnsi"/>
@@ -715,7 +669,6 @@
         </w:rPr>
         <w:t>FreeGlut</w:t>
       </w:r>
-      <w:proofErr w:type="spellEnd"/>
     </w:p>
     <w:p>
       <w:pPr>
@@ -732,7 +685,6 @@
           <w:szCs w:val="24"/>
         </w:rPr>
       </w:pPr>
-      <w:proofErr w:type="spellStart"/>
       <w:r>
         <w:rPr>
           <w:rFonts w:eastAsia="Times New Roman" w:cstheme="minorHAnsi"/>
@@ -742,7 +694,6 @@
         </w:rPr>
         <w:t>Glew</w:t>
       </w:r>
-      <w:proofErr w:type="spellEnd"/>
     </w:p>
     <w:p>
       <w:pPr>
@@ -759,7 +710,6 @@
           <w:szCs w:val="24"/>
         </w:rPr>
       </w:pPr>
-      <w:proofErr w:type="spellStart"/>
       <w:r>
         <w:rPr>
           <w:rFonts w:eastAsia="Times New Roman" w:cstheme="minorHAnsi"/>
@@ -769,7 +719,31 @@
         </w:rPr>
         <w:t>CyCodeBase</w:t>
       </w:r>
-      <w:proofErr w:type="spellEnd"/>
+    </w:p>
+    <w:p>
+      <w:pPr>
+        <w:numPr>
+          <w:ilvl w:val="2"/>
+          <w:numId w:val="1"/>
+        </w:numPr>
+        <w:shd w:val="clear" w:color="auto" w:fill="FFFFFF"/>
+        <w:spacing w:before="100" w:beforeAutospacing="1" w:after="100" w:afterAutospacing="1" w:line="240" w:lineRule="auto"/>
+        <w:rPr>
+          <w:rFonts w:eastAsia="Times New Roman" w:cstheme="minorHAnsi"/>
+          <w:color w:val="2D3B45"/>
+          <w:sz w:val="24"/>
+          <w:szCs w:val="24"/>
+        </w:rPr>
+      </w:pPr>
+      <w:r>
+        <w:rPr>
+          <w:rFonts w:eastAsia="Times New Roman" w:cstheme="minorHAnsi"/>
+          <w:color w:val="2D3B45"/>
+          <w:sz w:val="24"/>
+          <w:szCs w:val="24"/>
+        </w:rPr>
+        <w:t>LodePNG</w:t>
+      </w:r>
     </w:p>
     <w:p>
       <w:pPr>
@@ -791,6 +765,15 @@
           <w:szCs w:val="24"/>
         </w:rPr>
         <w:t>In addition, FreeGlut.dll and Glew.dll were required to be put in System 32. Libraries were put in folders next to the project along with the associated headers.</w:t>
+      </w:r>
+      <w:r>
+        <w:rPr>
+          <w:rFonts w:eastAsia="Times New Roman" w:cstheme="minorHAnsi"/>
+          <w:color w:val="2D3B45"/>
+          <w:sz w:val="24"/>
+          <w:szCs w:val="24"/>
+        </w:rPr>
+        <w:t xml:space="preserve"> Both LodePNG.h and LodePNG.cpp need to be included in the headers as well.</w:t>
       </w:r>
       <w:r>
         <w:rPr>
@@ -842,27 +825,7 @@
           <w:sz w:val="19"/>
           <w:szCs w:val="19"/>
         </w:rPr>
-        <w:t>&lt;</w:t>
-      </w:r>
-      <w:proofErr w:type="spellStart"/>
-      <w:r>
-        <w:rPr>
-          <w:rFonts w:ascii="Cascadia Mono" w:hAnsi="Cascadia Mono" w:cs="Cascadia Mono"/>
-          <w:color w:val="A31515"/>
-          <w:sz w:val="19"/>
-          <w:szCs w:val="19"/>
-        </w:rPr>
-        <w:t>string.h</w:t>
-      </w:r>
-      <w:proofErr w:type="spellEnd"/>
-      <w:r>
-        <w:rPr>
-          <w:rFonts w:ascii="Cascadia Mono" w:hAnsi="Cascadia Mono" w:cs="Cascadia Mono"/>
-          <w:color w:val="A31515"/>
-          <w:sz w:val="19"/>
-          <w:szCs w:val="19"/>
-        </w:rPr>
-        <w:t>&gt;</w:t>
+        <w:t>&lt;string.h&gt;</w:t>
       </w:r>
     </w:p>
     <w:p>
@@ -886,19 +849,8 @@
           <w:sz w:val="19"/>
           <w:szCs w:val="19"/>
         </w:rPr>
-        <w:t>#</w:t>
-      </w:r>
-      <w:proofErr w:type="gramStart"/>
-      <w:r>
-        <w:rPr>
-          <w:rFonts w:ascii="Cascadia Mono" w:hAnsi="Cascadia Mono" w:cs="Cascadia Mono"/>
-          <w:color w:val="808080"/>
-          <w:sz w:val="19"/>
-          <w:szCs w:val="19"/>
-        </w:rPr>
-        <w:t>define</w:t>
-      </w:r>
-      <w:proofErr w:type="gramEnd"/>
+        <w:t>#define</w:t>
+      </w:r>
       <w:r>
         <w:rPr>
           <w:rFonts w:ascii="Cascadia Mono" w:hAnsi="Cascadia Mono" w:cs="Cascadia Mono"/>
@@ -957,27 +909,7 @@
           <w:sz w:val="19"/>
           <w:szCs w:val="19"/>
         </w:rPr>
-        <w:t>&lt;</w:t>
-      </w:r>
-      <w:proofErr w:type="spellStart"/>
-      <w:r>
-        <w:rPr>
-          <w:rFonts w:ascii="Cascadia Mono" w:hAnsi="Cascadia Mono" w:cs="Cascadia Mono"/>
-          <w:color w:val="A31515"/>
-          <w:sz w:val="19"/>
-          <w:szCs w:val="19"/>
-        </w:rPr>
-        <w:t>math.h</w:t>
-      </w:r>
-      <w:proofErr w:type="spellEnd"/>
-      <w:r>
-        <w:rPr>
-          <w:rFonts w:ascii="Cascadia Mono" w:hAnsi="Cascadia Mono" w:cs="Cascadia Mono"/>
-          <w:color w:val="A31515"/>
-          <w:sz w:val="19"/>
-          <w:szCs w:val="19"/>
-        </w:rPr>
-        <w:t>&gt;</w:t>
+        <w:t>&lt;math.h&gt;</w:t>
       </w:r>
     </w:p>
     <w:p>
@@ -1092,42 +1024,6 @@
         </w:rPr>
         <w:br/>
       </w:r>
-      <w:r>
-        <w:rPr>
-          <w:rFonts w:ascii="Cascadia Mono" w:hAnsi="Cascadia Mono" w:cs="Cascadia Mono"/>
-          <w:color w:val="000000"/>
-          <w:sz w:val="19"/>
-          <w:szCs w:val="19"/>
-        </w:rPr>
-        <w:br/>
-      </w:r>
-      <w:r>
-        <w:rPr>
-          <w:rFonts w:ascii="Cascadia Mono" w:hAnsi="Cascadia Mono" w:cs="Cascadia Mono"/>
-          <w:color w:val="000000"/>
-          <w:sz w:val="19"/>
-          <w:szCs w:val="19"/>
-        </w:rPr>
-        <w:t>H</w:t>
-      </w:r>
-      <w:r>
-        <w:rPr>
-          <w:rFonts w:ascii="Cascadia Mono" w:hAnsi="Cascadia Mono" w:cs="Cascadia Mono"/>
-          <w:color w:val="000000"/>
-          <w:sz w:val="19"/>
-          <w:szCs w:val="19"/>
-        </w:rPr>
-        <w:t>ere are some screenshots of the implementation</w:t>
-      </w:r>
-      <w:r>
-        <w:rPr>
-          <w:rFonts w:ascii="Cascadia Mono" w:hAnsi="Cascadia Mono" w:cs="Cascadia Mono"/>
-          <w:color w:val="000000"/>
-          <w:sz w:val="19"/>
-          <w:szCs w:val="19"/>
-        </w:rPr>
-        <w:t>:</w:t>
-      </w:r>
     </w:p>
     <w:p>
       <w:pPr>
@@ -1137,6 +1033,8 @@
         <w:spacing w:after="0" w:line="240" w:lineRule="auto"/>
         <w:rPr>
           <w:rFonts w:ascii="Cascadia Mono" w:hAnsi="Cascadia Mono" w:cs="Cascadia Mono"/>
+          <w:b/>
+          <w:bCs/>
           <w:color w:val="000000"/>
           <w:sz w:val="19"/>
           <w:szCs w:val="19"/>
@@ -1170,16 +1068,6 @@
           <w:szCs w:val="19"/>
         </w:rPr>
       </w:pPr>
-      <w:r>
-        <w:rPr>
-          <w:rFonts w:ascii="Cascadia Mono" w:hAnsi="Cascadia Mono" w:cs="Cascadia Mono"/>
-          <w:color w:val="000000"/>
-          <w:sz w:val="19"/>
-          <w:szCs w:val="19"/>
-        </w:rPr>
-        <w:lastRenderedPageBreak/>
-        <w:t>Figure 1: Triangular meshes drawn</w:t>
-      </w:r>
     </w:p>
     <w:p>
       <w:pPr>
@@ -1189,61 +1077,13 @@
         <w:spacing w:after="0" w:line="240" w:lineRule="auto"/>
         <w:rPr>
           <w:rFonts w:ascii="Cascadia Mono" w:hAnsi="Cascadia Mono" w:cs="Cascadia Mono"/>
+          <w:b/>
+          <w:bCs/>
           <w:color w:val="000000"/>
           <w:sz w:val="19"/>
           <w:szCs w:val="19"/>
         </w:rPr>
       </w:pPr>
-      <w:r>
-        <w:rPr>
-          <w:rFonts w:ascii="Cascadia Mono" w:hAnsi="Cascadia Mono" w:cs="Cascadia Mono"/>
-          <w:noProof/>
-          <w:color w:val="000000"/>
-          <w:sz w:val="19"/>
-          <w:szCs w:val="19"/>
-        </w:rPr>
-        <w:drawing>
-          <wp:inline distT="0" distB="0" distL="0" distR="0">
-            <wp:extent cx="5943600" cy="3213100"/>
-            <wp:effectExtent l="0" t="0" r="0" b="6350"/>
-            <wp:docPr id="2" name="Picture 2"/>
-            <wp:cNvGraphicFramePr>
-              <a:graphicFrameLocks xmlns:a="http://schemas.openxmlformats.org/drawingml/2006/main" noChangeAspect="1"/>
-            </wp:cNvGraphicFramePr>
-            <a:graphic xmlns:a="http://schemas.openxmlformats.org/drawingml/2006/main">
-              <a:graphicData uri="http://schemas.openxmlformats.org/drawingml/2006/picture">
-                <pic:pic xmlns:pic="http://schemas.openxmlformats.org/drawingml/2006/picture">
-                  <pic:nvPicPr>
-                    <pic:cNvPr id="2" name="Picture 2"/>
-                    <pic:cNvPicPr/>
-                  </pic:nvPicPr>
-                  <pic:blipFill>
-                    <a:blip r:embed="rId5" cstate="print">
-                      <a:extLst>
-                        <a:ext uri="{28A0092B-C50C-407E-A947-70E740481C1C}">
-                          <a14:useLocalDpi xmlns:a14="http://schemas.microsoft.com/office/drawing/2010/main" val="0"/>
-                        </a:ext>
-                      </a:extLst>
-                    </a:blip>
-                    <a:stretch>
-                      <a:fillRect/>
-                    </a:stretch>
-                  </pic:blipFill>
-                  <pic:spPr>
-                    <a:xfrm>
-                      <a:off x="0" y="0"/>
-                      <a:ext cx="5943600" cy="3213100"/>
-                    </a:xfrm>
-                    <a:prstGeom prst="rect">
-                      <a:avLst/>
-                    </a:prstGeom>
-                  </pic:spPr>
-                </pic:pic>
-              </a:graphicData>
-            </a:graphic>
-          </wp:inline>
-        </w:drawing>
-      </w:r>
     </w:p>
     <w:p>
       <w:pPr>
@@ -1253,210 +1093,13 @@
         <w:spacing w:after="0" w:line="240" w:lineRule="auto"/>
         <w:rPr>
           <w:rFonts w:ascii="Cascadia Mono" w:hAnsi="Cascadia Mono" w:cs="Cascadia Mono"/>
+          <w:b/>
+          <w:bCs/>
           <w:color w:val="000000"/>
           <w:sz w:val="19"/>
           <w:szCs w:val="19"/>
         </w:rPr>
       </w:pPr>
-    </w:p>
-    <w:p>
-      <w:pPr>
-        <w:autoSpaceDE w:val="0"/>
-        <w:autoSpaceDN w:val="0"/>
-        <w:adjustRightInd w:val="0"/>
-        <w:spacing w:after="0" w:line="240" w:lineRule="auto"/>
-        <w:rPr>
-          <w:rFonts w:ascii="Cascadia Mono" w:hAnsi="Cascadia Mono" w:cs="Cascadia Mono"/>
-          <w:color w:val="000000"/>
-          <w:sz w:val="19"/>
-          <w:szCs w:val="19"/>
-        </w:rPr>
-      </w:pPr>
-      <w:r>
-        <w:rPr>
-          <w:rFonts w:ascii="Cascadia Mono" w:hAnsi="Cascadia Mono" w:cs="Cascadia Mono"/>
-          <w:color w:val="000000"/>
-          <w:sz w:val="19"/>
-          <w:szCs w:val="19"/>
-        </w:rPr>
-        <w:t xml:space="preserve">Figure 2: </w:t>
-      </w:r>
-      <w:proofErr w:type="spellStart"/>
-      <w:r>
-        <w:rPr>
-          <w:rFonts w:ascii="Cascadia Mono" w:hAnsi="Cascadia Mono" w:cs="Cascadia Mono"/>
-          <w:color w:val="000000"/>
-          <w:sz w:val="19"/>
-          <w:szCs w:val="19"/>
-        </w:rPr>
-        <w:t>Normals</w:t>
-      </w:r>
-      <w:proofErr w:type="spellEnd"/>
-      <w:r>
-        <w:rPr>
-          <w:rFonts w:ascii="Cascadia Mono" w:hAnsi="Cascadia Mono" w:cs="Cascadia Mono"/>
-          <w:color w:val="000000"/>
-          <w:sz w:val="19"/>
-          <w:szCs w:val="19"/>
-        </w:rPr>
-        <w:t xml:space="preserve"> shown</w:t>
-      </w:r>
-      <w:r>
-        <w:rPr>
-          <w:rFonts w:ascii="Cascadia Mono" w:hAnsi="Cascadia Mono" w:cs="Cascadia Mono"/>
-          <w:color w:val="000000"/>
-          <w:sz w:val="19"/>
-          <w:szCs w:val="19"/>
-        </w:rPr>
-        <w:br/>
-      </w:r>
-      <w:r>
-        <w:rPr>
-          <w:rFonts w:ascii="Cascadia Mono" w:hAnsi="Cascadia Mono" w:cs="Cascadia Mono"/>
-          <w:noProof/>
-          <w:color w:val="000000"/>
-          <w:sz w:val="19"/>
-          <w:szCs w:val="19"/>
-        </w:rPr>
-        <w:drawing>
-          <wp:inline distT="0" distB="0" distL="0" distR="0">
-            <wp:extent cx="5943600" cy="3230880"/>
-            <wp:effectExtent l="0" t="0" r="0" b="7620"/>
-            <wp:docPr id="3" name="Picture 3"/>
-            <wp:cNvGraphicFramePr>
-              <a:graphicFrameLocks xmlns:a="http://schemas.openxmlformats.org/drawingml/2006/main" noChangeAspect="1"/>
-            </wp:cNvGraphicFramePr>
-            <a:graphic xmlns:a="http://schemas.openxmlformats.org/drawingml/2006/main">
-              <a:graphicData uri="http://schemas.openxmlformats.org/drawingml/2006/picture">
-                <pic:pic xmlns:pic="http://schemas.openxmlformats.org/drawingml/2006/picture">
-                  <pic:nvPicPr>
-                    <pic:cNvPr id="3" name="Picture 3"/>
-                    <pic:cNvPicPr/>
-                  </pic:nvPicPr>
-                  <pic:blipFill>
-                    <a:blip r:embed="rId6" cstate="print">
-                      <a:extLst>
-                        <a:ext uri="{28A0092B-C50C-407E-A947-70E740481C1C}">
-                          <a14:useLocalDpi xmlns:a14="http://schemas.microsoft.com/office/drawing/2010/main" val="0"/>
-                        </a:ext>
-                      </a:extLst>
-                    </a:blip>
-                    <a:stretch>
-                      <a:fillRect/>
-                    </a:stretch>
-                  </pic:blipFill>
-                  <pic:spPr>
-                    <a:xfrm>
-                      <a:off x="0" y="0"/>
-                      <a:ext cx="5943600" cy="3230880"/>
-                    </a:xfrm>
-                    <a:prstGeom prst="rect">
-                      <a:avLst/>
-                    </a:prstGeom>
-                  </pic:spPr>
-                </pic:pic>
-              </a:graphicData>
-            </a:graphic>
-          </wp:inline>
-        </w:drawing>
-      </w:r>
-    </w:p>
-    <w:p>
-      <w:pPr>
-        <w:autoSpaceDE w:val="0"/>
-        <w:autoSpaceDN w:val="0"/>
-        <w:adjustRightInd w:val="0"/>
-        <w:spacing w:after="0" w:line="240" w:lineRule="auto"/>
-        <w:rPr>
-          <w:rFonts w:ascii="Cascadia Mono" w:hAnsi="Cascadia Mono" w:cs="Cascadia Mono"/>
-          <w:color w:val="000000"/>
-          <w:sz w:val="19"/>
-          <w:szCs w:val="19"/>
-        </w:rPr>
-      </w:pPr>
-    </w:p>
-    <w:p>
-      <w:pPr>
-        <w:autoSpaceDE w:val="0"/>
-        <w:autoSpaceDN w:val="0"/>
-        <w:adjustRightInd w:val="0"/>
-        <w:spacing w:after="0" w:line="240" w:lineRule="auto"/>
-        <w:rPr>
-          <w:rFonts w:ascii="Cascadia Mono" w:hAnsi="Cascadia Mono" w:cs="Cascadia Mono"/>
-          <w:color w:val="000000"/>
-          <w:sz w:val="19"/>
-          <w:szCs w:val="19"/>
-        </w:rPr>
-      </w:pPr>
-      <w:r>
-        <w:rPr>
-          <w:rFonts w:ascii="Cascadia Mono" w:hAnsi="Cascadia Mono" w:cs="Cascadia Mono"/>
-          <w:color w:val="000000"/>
-          <w:sz w:val="19"/>
-          <w:szCs w:val="19"/>
-        </w:rPr>
-        <w:lastRenderedPageBreak/>
-        <w:t>Figure 3: Lighting started(unfinished)</w:t>
-      </w:r>
-      <w:r>
-        <w:rPr>
-          <w:rFonts w:ascii="Cascadia Mono" w:hAnsi="Cascadia Mono" w:cs="Cascadia Mono"/>
-          <w:color w:val="000000"/>
-          <w:sz w:val="19"/>
-          <w:szCs w:val="19"/>
-        </w:rPr>
-        <w:br/>
-      </w:r>
-      <w:r>
-        <w:rPr>
-          <w:rFonts w:ascii="Cascadia Mono" w:hAnsi="Cascadia Mono" w:cs="Cascadia Mono"/>
-          <w:noProof/>
-          <w:color w:val="000000"/>
-          <w:sz w:val="19"/>
-          <w:szCs w:val="19"/>
-        </w:rPr>
-        <w:drawing>
-          <wp:inline distT="0" distB="0" distL="0" distR="0">
-            <wp:extent cx="5943600" cy="3222625"/>
-            <wp:effectExtent l="0" t="0" r="0" b="0"/>
-            <wp:docPr id="4" name="Picture 4"/>
-            <wp:cNvGraphicFramePr>
-              <a:graphicFrameLocks xmlns:a="http://schemas.openxmlformats.org/drawingml/2006/main" noChangeAspect="1"/>
-            </wp:cNvGraphicFramePr>
-            <a:graphic xmlns:a="http://schemas.openxmlformats.org/drawingml/2006/main">
-              <a:graphicData uri="http://schemas.openxmlformats.org/drawingml/2006/picture">
-                <pic:pic xmlns:pic="http://schemas.openxmlformats.org/drawingml/2006/picture">
-                  <pic:nvPicPr>
-                    <pic:cNvPr id="4" name="Picture 4"/>
-                    <pic:cNvPicPr/>
-                  </pic:nvPicPr>
-                  <pic:blipFill>
-                    <a:blip r:embed="rId7" cstate="print">
-                      <a:extLst>
-                        <a:ext uri="{28A0092B-C50C-407E-A947-70E740481C1C}">
-                          <a14:useLocalDpi xmlns:a14="http://schemas.microsoft.com/office/drawing/2010/main" val="0"/>
-                        </a:ext>
-                      </a:extLst>
-                    </a:blip>
-                    <a:stretch>
-                      <a:fillRect/>
-                    </a:stretch>
-                  </pic:blipFill>
-                  <pic:spPr>
-                    <a:xfrm>
-                      <a:off x="0" y="0"/>
-                      <a:ext cx="5943600" cy="3222625"/>
-                    </a:xfrm>
-                    <a:prstGeom prst="rect">
-                      <a:avLst/>
-                    </a:prstGeom>
-                  </pic:spPr>
-                </pic:pic>
-              </a:graphicData>
-            </a:graphic>
-          </wp:inline>
-        </w:drawing>
-      </w:r>
     </w:p>
     <w:p>
       <w:pPr>
@@ -2066,6 +1709,17 @@
     <w:semiHidden/>
     <w:unhideWhenUsed/>
   </w:style>
+  <w:style w:type="paragraph" w:styleId="ListParagraph">
+    <w:name w:val="List Paragraph"/>
+    <w:basedOn w:val="Normal"/>
+    <w:uiPriority w:val="34"/>
+    <w:qFormat/>
+    <w:rsid w:val="00CD5A47"/>
+    <w:pPr>
+      <w:ind w:left="720"/>
+      <w:contextualSpacing/>
+    </w:pPr>
+  </w:style>
 </w:styles>
 </file>
 

</xml_diff>